<commit_message>
Reorganized and added the server files (not connected to the front end)
</commit_message>
<xml_diff>
--- a/REST API.docx
+++ b/REST API.docx
@@ -5,57 +5,83 @@
     <w:p>
       <w:pPr>
         <w:rPr>
-          <w:b/>
-        </w:rPr>
-      </w:pPr>
-      <w:r>
-        <w:rPr>
+          <w:rFonts w:asciiTheme="minorHAnsi" w:hAnsiTheme="minorHAnsi" w:cstheme="minorHAnsi"/>
+          <w:b/>
+        </w:rPr>
+      </w:pPr>
+      <w:r>
+        <w:rPr>
+          <w:rFonts w:asciiTheme="minorHAnsi" w:hAnsiTheme="minorHAnsi" w:cstheme="minorHAnsi"/>
           <w:b/>
         </w:rPr>
         <w:t>/users</w:t>
       </w:r>
     </w:p>
     <w:p>
-      <w:r>
+      <w:pPr>
+        <w:rPr>
+          <w:rFonts w:asciiTheme="minorHAnsi" w:hAnsiTheme="minorHAnsi" w:cstheme="minorHAnsi"/>
+        </w:rPr>
+      </w:pPr>
+      <w:r>
+        <w:rPr>
+          <w:rFonts w:asciiTheme="minorHAnsi" w:hAnsiTheme="minorHAnsi" w:cstheme="minorHAnsi"/>
+        </w:rPr>
         <w:tab/>
         <w:t>GET – Get all of the users</w:t>
       </w:r>
     </w:p>
     <w:p>
-      <w:r>
+      <w:pPr>
+        <w:rPr>
+          <w:rFonts w:asciiTheme="minorHAnsi" w:hAnsiTheme="minorHAnsi" w:cstheme="minorHAnsi"/>
+        </w:rPr>
+      </w:pPr>
+      <w:r>
+        <w:rPr>
+          <w:rFonts w:asciiTheme="minorHAnsi" w:hAnsiTheme="minorHAnsi" w:cstheme="minorHAnsi"/>
+        </w:rPr>
         <w:tab/>
         <w:t>POST – Create a new user</w:t>
       </w:r>
       <w:r>
+        <w:rPr>
+          <w:rFonts w:asciiTheme="minorHAnsi" w:hAnsiTheme="minorHAnsi" w:cstheme="minorHAnsi"/>
+        </w:rPr>
         <w:t xml:space="preserve"> (with info from domain)</w:t>
       </w:r>
     </w:p>
     <w:p>
       <w:pPr>
         <w:rPr>
-          <w:b/>
-        </w:rPr>
-      </w:pPr>
-      <w:r>
-        <w:rPr>
+          <w:rFonts w:asciiTheme="minorHAnsi" w:hAnsiTheme="minorHAnsi" w:cstheme="minorHAnsi"/>
+          <w:b/>
+        </w:rPr>
+      </w:pPr>
+      <w:r>
+        <w:rPr>
+          <w:rFonts w:asciiTheme="minorHAnsi" w:hAnsiTheme="minorHAnsi" w:cstheme="minorHAnsi"/>
           <w:b/>
         </w:rPr>
         <w:t>/</w:t>
       </w:r>
       <w:r>
         <w:rPr>
+          <w:rFonts w:asciiTheme="minorHAnsi" w:hAnsiTheme="minorHAnsi" w:cstheme="minorHAnsi"/>
           <w:b/>
         </w:rPr>
         <w:t>user</w:t>
       </w:r>
       <w:r>
         <w:rPr>
+          <w:rFonts w:asciiTheme="minorHAnsi" w:hAnsiTheme="minorHAnsi" w:cstheme="minorHAnsi"/>
           <w:b/>
         </w:rPr>
         <w:t>s</w:t>
       </w:r>
       <w:r>
         <w:rPr>
+          <w:rFonts w:asciiTheme="minorHAnsi" w:hAnsiTheme="minorHAnsi" w:cstheme="minorHAnsi"/>
           <w:b/>
         </w:rPr>
         <w:t>/:</w:t>
@@ -63,6 +89,7 @@
       <w:proofErr w:type="spellStart"/>
       <w:r>
         <w:rPr>
+          <w:rFonts w:asciiTheme="minorHAnsi" w:hAnsiTheme="minorHAnsi" w:cstheme="minorHAnsi"/>
           <w:b/>
         </w:rPr>
         <w:t>user_id</w:t>
@@ -70,24 +97,51 @@
       <w:proofErr w:type="spellEnd"/>
     </w:p>
     <w:p>
-      <w:r>
+      <w:pPr>
+        <w:rPr>
+          <w:rFonts w:asciiTheme="minorHAnsi" w:hAnsiTheme="minorHAnsi" w:cstheme="minorHAnsi"/>
+        </w:rPr>
+      </w:pPr>
+      <w:r>
+        <w:rPr>
+          <w:rFonts w:asciiTheme="minorHAnsi" w:hAnsiTheme="minorHAnsi" w:cstheme="minorHAnsi"/>
+        </w:rPr>
         <w:tab/>
         <w:t xml:space="preserve">GET – The user with id </w:t>
       </w:r>
       <w:proofErr w:type="spellStart"/>
       <w:r>
+        <w:rPr>
+          <w:rFonts w:asciiTheme="minorHAnsi" w:hAnsiTheme="minorHAnsi" w:cstheme="minorHAnsi"/>
+        </w:rPr>
         <w:t>user_id</w:t>
       </w:r>
       <w:proofErr w:type="spellEnd"/>
     </w:p>
     <w:p>
-      <w:r>
+      <w:pPr>
+        <w:rPr>
+          <w:rFonts w:asciiTheme="minorHAnsi" w:hAnsiTheme="minorHAnsi" w:cstheme="minorHAnsi"/>
+        </w:rPr>
+      </w:pPr>
+      <w:r>
+        <w:rPr>
+          <w:rFonts w:asciiTheme="minorHAnsi" w:hAnsiTheme="minorHAnsi" w:cstheme="minorHAnsi"/>
+        </w:rPr>
         <w:tab/>
         <w:t>PUT – Update user with new info</w:t>
       </w:r>
     </w:p>
     <w:p>
-      <w:r>
+      <w:pPr>
+        <w:rPr>
+          <w:rFonts w:asciiTheme="minorHAnsi" w:hAnsiTheme="minorHAnsi" w:cstheme="minorHAnsi"/>
+        </w:rPr>
+      </w:pPr>
+      <w:r>
+        <w:rPr>
+          <w:rFonts w:asciiTheme="minorHAnsi" w:hAnsiTheme="minorHAnsi" w:cstheme="minorHAnsi"/>
+        </w:rPr>
         <w:tab/>
         <w:t>DELETE – Delete the user</w:t>
       </w:r>
@@ -95,18 +149,44 @@
     <w:p>
       <w:pPr>
         <w:rPr>
-          <w:b/>
-        </w:rPr>
-      </w:pPr>
-      <w:r>
-        <w:rPr>
+          <w:rFonts w:asciiTheme="minorHAnsi" w:hAnsiTheme="minorHAnsi" w:cstheme="minorHAnsi"/>
+          <w:b/>
+        </w:rPr>
+      </w:pPr>
+      <w:r>
+        <w:rPr>
+          <w:rFonts w:asciiTheme="minorHAnsi" w:hAnsiTheme="minorHAnsi" w:cstheme="minorHAnsi"/>
           <w:b/>
         </w:rPr>
         <w:t>/</w:t>
       </w:r>
-      <w:proofErr w:type="spellStart"/>
-      <w:r>
-        <w:rPr>
+      <w:r>
+        <w:rPr>
+          <w:rFonts w:asciiTheme="minorHAnsi" w:hAnsiTheme="minorHAnsi" w:cstheme="minorHAnsi"/>
+          <w:b/>
+        </w:rPr>
+        <w:t>user/:</w:t>
+      </w:r>
+      <w:proofErr w:type="spellStart"/>
+      <w:r>
+        <w:rPr>
+          <w:rFonts w:asciiTheme="minorHAnsi" w:hAnsiTheme="minorHAnsi" w:cstheme="minorHAnsi"/>
+          <w:b/>
+        </w:rPr>
+        <w:t>user_id</w:t>
+      </w:r>
+      <w:proofErr w:type="spellEnd"/>
+      <w:r>
+        <w:rPr>
+          <w:rFonts w:asciiTheme="minorHAnsi" w:hAnsiTheme="minorHAnsi" w:cstheme="minorHAnsi"/>
+          <w:b/>
+        </w:rPr>
+        <w:t>/</w:t>
+      </w:r>
+      <w:proofErr w:type="spellStart"/>
+      <w:r>
+        <w:rPr>
+          <w:rFonts w:asciiTheme="minorHAnsi" w:hAnsiTheme="minorHAnsi" w:cstheme="minorHAnsi"/>
           <w:b/>
         </w:rPr>
         <w:t>quizScores</w:t>
@@ -114,31 +194,66 @@
       <w:proofErr w:type="spellEnd"/>
     </w:p>
     <w:p>
-      <w:r>
-        <w:rPr>
-          <w:b/>
-        </w:rPr>
-        <w:tab/>
-      </w:r>
-      <w:r>
+      <w:pPr>
+        <w:rPr>
+          <w:rFonts w:asciiTheme="minorHAnsi" w:hAnsiTheme="minorHAnsi" w:cstheme="minorHAnsi"/>
+        </w:rPr>
+      </w:pPr>
+      <w:r>
+        <w:rPr>
+          <w:rFonts w:asciiTheme="minorHAnsi" w:hAnsiTheme="minorHAnsi" w:cstheme="minorHAnsi"/>
+          <w:b/>
+        </w:rPr>
+        <w:tab/>
+      </w:r>
+      <w:r>
+        <w:rPr>
+          <w:rFonts w:asciiTheme="minorHAnsi" w:hAnsiTheme="minorHAnsi" w:cstheme="minorHAnsi"/>
+        </w:rPr>
         <w:t>POST – create a new quiz score for a quiz completed by a user</w:t>
       </w:r>
     </w:p>
     <w:p>
       <w:pPr>
         <w:rPr>
-          <w:b/>
-        </w:rPr>
-      </w:pPr>
-      <w:r>
-        <w:rPr>
+          <w:rFonts w:asciiTheme="minorHAnsi" w:hAnsiTheme="minorHAnsi" w:cstheme="minorHAnsi"/>
+          <w:b/>
+        </w:rPr>
+      </w:pPr>
+      <w:r>
+        <w:rPr>
+          <w:rFonts w:asciiTheme="minorHAnsi" w:hAnsiTheme="minorHAnsi" w:cstheme="minorHAnsi"/>
           <w:b/>
         </w:rPr>
         <w:t>/</w:t>
       </w:r>
-      <w:proofErr w:type="spellStart"/>
-      <w:r>
-        <w:rPr>
+      <w:r>
+        <w:rPr>
+          <w:rFonts w:asciiTheme="minorHAnsi" w:hAnsiTheme="minorHAnsi" w:cstheme="minorHAnsi"/>
+          <w:b/>
+        </w:rPr>
+        <w:t>user/:</w:t>
+      </w:r>
+      <w:proofErr w:type="spellStart"/>
+      <w:r>
+        <w:rPr>
+          <w:rFonts w:asciiTheme="minorHAnsi" w:hAnsiTheme="minorHAnsi" w:cstheme="minorHAnsi"/>
+          <w:b/>
+        </w:rPr>
+        <w:t>user_id</w:t>
+      </w:r>
+      <w:proofErr w:type="spellEnd"/>
+      <w:r>
+        <w:rPr>
+          <w:rFonts w:asciiTheme="minorHAnsi" w:hAnsiTheme="minorHAnsi" w:cstheme="minorHAnsi"/>
+          <w:b/>
+        </w:rPr>
+        <w:t>/</w:t>
+      </w:r>
+      <w:proofErr w:type="spellStart"/>
+      <w:r>
+        <w:rPr>
+          <w:rFonts w:asciiTheme="minorHAnsi" w:hAnsiTheme="minorHAnsi" w:cstheme="minorHAnsi"/>
           <w:b/>
         </w:rPr>
         <w:t>quizScores</w:t>
@@ -147,6 +262,7 @@
       <w:proofErr w:type="gramStart"/>
       <w:r>
         <w:rPr>
+          <w:rFonts w:asciiTheme="minorHAnsi" w:hAnsiTheme="minorHAnsi" w:cstheme="minorHAnsi"/>
           <w:b/>
         </w:rPr>
         <w:t>/:</w:t>
@@ -154,6 +270,7 @@
       <w:proofErr w:type="spellStart"/>
       <w:r>
         <w:rPr>
+          <w:rFonts w:asciiTheme="minorHAnsi" w:hAnsiTheme="minorHAnsi" w:cstheme="minorHAnsi"/>
           <w:b/>
         </w:rPr>
         <w:t>quizScore</w:t>
@@ -161,6 +278,7 @@
       <w:proofErr w:type="gramEnd"/>
       <w:r>
         <w:rPr>
+          <w:rFonts w:asciiTheme="minorHAnsi" w:hAnsiTheme="minorHAnsi" w:cstheme="minorHAnsi"/>
           <w:b/>
         </w:rPr>
         <w:t>_id</w:t>
@@ -168,92 +286,232 @@
       <w:proofErr w:type="spellEnd"/>
     </w:p>
     <w:p>
-      <w:r>
-        <w:rPr>
-          <w:b/>
-        </w:rPr>
-        <w:tab/>
-      </w:r>
-      <w:r>
+      <w:pPr>
+        <w:rPr>
+          <w:rFonts w:asciiTheme="minorHAnsi" w:hAnsiTheme="minorHAnsi" w:cstheme="minorHAnsi"/>
+        </w:rPr>
+      </w:pPr>
+      <w:r>
+        <w:rPr>
+          <w:rFonts w:asciiTheme="minorHAnsi" w:hAnsiTheme="minorHAnsi" w:cstheme="minorHAnsi"/>
+          <w:b/>
+        </w:rPr>
+        <w:tab/>
+      </w:r>
+      <w:r>
+        <w:rPr>
+          <w:rFonts w:asciiTheme="minorHAnsi" w:hAnsiTheme="minorHAnsi" w:cstheme="minorHAnsi"/>
+        </w:rPr>
+        <w:t xml:space="preserve">GET – The quiz score with id </w:t>
+      </w:r>
+      <w:proofErr w:type="spellStart"/>
+      <w:r>
+        <w:rPr>
+          <w:rFonts w:asciiTheme="minorHAnsi" w:hAnsiTheme="minorHAnsi" w:cstheme="minorHAnsi"/>
+        </w:rPr>
+        <w:t>quizScore_id</w:t>
+      </w:r>
+      <w:proofErr w:type="spellEnd"/>
+    </w:p>
+    <w:p>
+      <w:pPr>
+        <w:ind w:firstLine="720"/>
+        <w:rPr>
+          <w:rFonts w:asciiTheme="minorHAnsi" w:hAnsiTheme="minorHAnsi" w:cstheme="minorHAnsi"/>
+        </w:rPr>
+      </w:pPr>
+      <w:r>
+        <w:rPr>
+          <w:rFonts w:asciiTheme="minorHAnsi" w:hAnsiTheme="minorHAnsi" w:cstheme="minorHAnsi"/>
+        </w:rPr>
+        <w:t xml:space="preserve">PUT – Update </w:t>
+      </w:r>
+      <w:proofErr w:type="spellStart"/>
+      <w:r>
+        <w:rPr>
+          <w:rFonts w:asciiTheme="minorHAnsi" w:hAnsiTheme="minorHAnsi" w:cstheme="minorHAnsi"/>
+        </w:rPr>
+        <w:t>quizScore</w:t>
+      </w:r>
+      <w:proofErr w:type="spellEnd"/>
+    </w:p>
+    <w:p>
+      <w:pPr>
+        <w:rPr>
+          <w:rFonts w:asciiTheme="minorHAnsi" w:hAnsiTheme="minorHAnsi" w:cstheme="minorHAnsi"/>
+        </w:rPr>
+      </w:pPr>
+      <w:r>
+        <w:rPr>
+          <w:rFonts w:asciiTheme="minorHAnsi" w:hAnsiTheme="minorHAnsi" w:cstheme="minorHAnsi"/>
+        </w:rPr>
+        <w:tab/>
+        <w:t xml:space="preserve">DELETE – Delete the </w:t>
+      </w:r>
+      <w:proofErr w:type="spellStart"/>
+      <w:r>
+        <w:rPr>
+          <w:rFonts w:asciiTheme="minorHAnsi" w:hAnsiTheme="minorHAnsi" w:cstheme="minorHAnsi"/>
+        </w:rPr>
+        <w:t>quizScore</w:t>
+      </w:r>
+      <w:proofErr w:type="spellEnd"/>
+    </w:p>
+    <w:p>
+      <w:pPr>
+        <w:rPr>
+          <w:rFonts w:asciiTheme="minorHAnsi" w:hAnsiTheme="minorHAnsi" w:cstheme="minorHAnsi"/>
+          <w:b/>
+        </w:rPr>
+      </w:pPr>
+      <w:r>
+        <w:rPr>
+          <w:rFonts w:asciiTheme="minorHAnsi" w:hAnsiTheme="minorHAnsi" w:cstheme="minorHAnsi"/>
+          <w:b/>
+        </w:rPr>
+        <w:t>/categories</w:t>
+      </w:r>
+    </w:p>
+    <w:p>
+      <w:pPr>
+        <w:rPr>
+          <w:rFonts w:asciiTheme="minorHAnsi" w:hAnsiTheme="minorHAnsi" w:cstheme="minorHAnsi"/>
+        </w:rPr>
+      </w:pPr>
+      <w:r>
+        <w:rPr>
+          <w:rFonts w:asciiTheme="minorHAnsi" w:hAnsiTheme="minorHAnsi" w:cstheme="minorHAnsi"/>
+        </w:rPr>
+        <w:tab/>
+      </w:r>
+      <w:r>
+        <w:rPr>
+          <w:rFonts w:asciiTheme="minorHAnsi" w:hAnsiTheme="minorHAnsi" w:cstheme="minorHAnsi"/>
+        </w:rPr>
+        <w:t xml:space="preserve">GET - </w:t>
+      </w:r>
+      <w:r>
+        <w:rPr>
+          <w:rFonts w:asciiTheme="minorHAnsi" w:hAnsiTheme="minorHAnsi" w:cstheme="minorHAnsi"/>
+        </w:rPr>
+        <w:t>Get all of the categories</w:t>
+      </w:r>
+    </w:p>
+    <w:p>
+      <w:pPr>
+        <w:rPr>
+          <w:rFonts w:asciiTheme="minorHAnsi" w:hAnsiTheme="minorHAnsi" w:cstheme="minorHAnsi"/>
+        </w:rPr>
+      </w:pPr>
+      <w:r>
+        <w:rPr>
+          <w:rFonts w:asciiTheme="minorHAnsi" w:hAnsiTheme="minorHAnsi" w:cstheme="minorHAnsi"/>
+        </w:rPr>
+        <w:tab/>
+        <w:t>POST – Create a new category</w:t>
+      </w:r>
+    </w:p>
+    <w:p>
+      <w:pPr>
+        <w:rPr>
+          <w:rFonts w:asciiTheme="minorHAnsi" w:hAnsiTheme="minorHAnsi" w:cstheme="minorHAnsi"/>
+          <w:b/>
+        </w:rPr>
+      </w:pPr>
+      <w:r>
+        <w:rPr>
+          <w:rFonts w:asciiTheme="minorHAnsi" w:hAnsiTheme="minorHAnsi" w:cstheme="minorHAnsi"/>
+          <w:b/>
+        </w:rPr>
+        <w:t>/categories/:</w:t>
+      </w:r>
+      <w:proofErr w:type="spellStart"/>
+      <w:r>
+        <w:rPr>
+          <w:rFonts w:asciiTheme="minorHAnsi" w:hAnsiTheme="minorHAnsi" w:cstheme="minorHAnsi"/>
+          <w:b/>
+        </w:rPr>
+        <w:t>cat_id</w:t>
+      </w:r>
+      <w:proofErr w:type="spellEnd"/>
+    </w:p>
+    <w:p>
+      <w:pPr>
+        <w:rPr>
+          <w:rFonts w:asciiTheme="minorHAnsi" w:hAnsiTheme="minorHAnsi" w:cstheme="minorHAnsi"/>
+        </w:rPr>
+      </w:pPr>
+      <w:r>
+        <w:rPr>
+          <w:rFonts w:asciiTheme="minorHAnsi" w:hAnsiTheme="minorHAnsi" w:cstheme="minorHAnsi"/>
+        </w:rPr>
+        <w:tab/>
+      </w:r>
+      <w:r>
+        <w:rPr>
+          <w:rFonts w:asciiTheme="minorHAnsi" w:hAnsiTheme="minorHAnsi" w:cstheme="minorHAnsi"/>
+        </w:rPr>
         <w:t xml:space="preserve">GET – The </w:t>
       </w:r>
       <w:r>
-        <w:t xml:space="preserve">quiz score with id </w:t>
-      </w:r>
-      <w:proofErr w:type="spellStart"/>
-      <w:r>
-        <w:t>quizScore_id</w:t>
+        <w:rPr>
+          <w:rFonts w:asciiTheme="minorHAnsi" w:hAnsiTheme="minorHAnsi" w:cstheme="minorHAnsi"/>
+        </w:rPr>
+        <w:t>category</w:t>
+      </w:r>
+      <w:r>
+        <w:rPr>
+          <w:rFonts w:asciiTheme="minorHAnsi" w:hAnsiTheme="minorHAnsi" w:cstheme="minorHAnsi"/>
+        </w:rPr>
+        <w:t xml:space="preserve"> with id </w:t>
+      </w:r>
+      <w:proofErr w:type="spellStart"/>
+      <w:r>
+        <w:rPr>
+          <w:rFonts w:asciiTheme="minorHAnsi" w:hAnsiTheme="minorHAnsi" w:cstheme="minorHAnsi"/>
+        </w:rPr>
+        <w:t>cat_id</w:t>
       </w:r>
       <w:proofErr w:type="spellEnd"/>
     </w:p>
     <w:p>
       <w:pPr>
         <w:ind w:firstLine="720"/>
-      </w:pPr>
-      <w:r>
-        <w:t>PUT</w:t>
-      </w:r>
-      <w:r>
-        <w:t xml:space="preserve"> – Update </w:t>
-      </w:r>
-      <w:proofErr w:type="spellStart"/>
-      <w:r>
-        <w:t>quizScore</w:t>
-      </w:r>
-      <w:proofErr w:type="spellEnd"/>
-    </w:p>
-    <w:p>
-      <w:r>
-        <w:tab/>
-        <w:t>DELETE – D</w:t>
-      </w:r>
-      <w:r>
-        <w:t xml:space="preserve">elete the </w:t>
-      </w:r>
-      <w:proofErr w:type="spellStart"/>
-      <w:r>
-        <w:t>quizScore</w:t>
-      </w:r>
-      <w:proofErr w:type="spellEnd"/>
-    </w:p>
-    <w:p>
-      <w:pPr>
-        <w:rPr>
-          <w:b/>
-        </w:rPr>
-      </w:pPr>
-      <w:r>
-        <w:rPr>
-          <w:b/>
-        </w:rPr>
-        <w:t>/categories</w:t>
-      </w:r>
-    </w:p>
-    <w:p>
-      <w:r>
-        <w:tab/>
-      </w:r>
-      <w:r>
-        <w:t xml:space="preserve">GET - </w:t>
-      </w:r>
-      <w:r>
-        <w:t>Get all of the categories</w:t>
-      </w:r>
-    </w:p>
-    <w:p>
-      <w:r>
-        <w:tab/>
-        <w:t>POST – Create a new category</w:t>
-      </w:r>
-    </w:p>
-    <w:p>
-      <w:pPr>
-        <w:rPr>
-          <w:b/>
-        </w:rPr>
-      </w:pPr>
-      <w:r>
-        <w:rPr>
+        <w:rPr>
+          <w:rFonts w:asciiTheme="minorHAnsi" w:hAnsiTheme="minorHAnsi" w:cstheme="minorHAnsi"/>
+        </w:rPr>
+      </w:pPr>
+      <w:r>
+        <w:rPr>
+          <w:rFonts w:asciiTheme="minorHAnsi" w:hAnsiTheme="minorHAnsi" w:cstheme="minorHAnsi"/>
+        </w:rPr>
+        <w:t>PUT – Update category with new info</w:t>
+      </w:r>
+    </w:p>
+    <w:p>
+      <w:pPr>
+        <w:rPr>
+          <w:rFonts w:asciiTheme="minorHAnsi" w:hAnsiTheme="minorHAnsi" w:cstheme="minorHAnsi"/>
+        </w:rPr>
+      </w:pPr>
+      <w:r>
+        <w:rPr>
+          <w:rFonts w:asciiTheme="minorHAnsi" w:hAnsiTheme="minorHAnsi" w:cstheme="minorHAnsi"/>
+        </w:rPr>
+        <w:tab/>
+        <w:t>DELETE – Delete the category</w:t>
+      </w:r>
+    </w:p>
+    <w:p>
+      <w:pPr>
+        <w:rPr>
+          <w:rFonts w:asciiTheme="minorHAnsi" w:hAnsiTheme="minorHAnsi" w:cstheme="minorHAnsi"/>
+          <w:b/>
+        </w:rPr>
+      </w:pPr>
+      <w:r>
+        <w:rPr>
+          <w:rFonts w:asciiTheme="minorHAnsi" w:hAnsiTheme="minorHAnsi" w:cstheme="minorHAnsi"/>
           <w:b/>
         </w:rPr>
         <w:t>/categories/:</w:t>
@@ -261,53 +519,511 @@
       <w:proofErr w:type="spellStart"/>
       <w:r>
         <w:rPr>
+          <w:rFonts w:asciiTheme="minorHAnsi" w:hAnsiTheme="minorHAnsi" w:cstheme="minorHAnsi"/>
           <w:b/>
         </w:rPr>
         <w:t>cat_id</w:t>
       </w:r>
       <w:proofErr w:type="spellEnd"/>
-    </w:p>
-    <w:p>
-      <w:r>
-        <w:tab/>
-      </w:r>
-      <w:r>
-        <w:t xml:space="preserve">GET – The </w:t>
-      </w:r>
-      <w:r>
-        <w:t>category</w:t>
-      </w:r>
-      <w:r>
-        <w:t xml:space="preserve"> with id </w:t>
-      </w:r>
-      <w:proofErr w:type="spellStart"/>
-      <w:r>
+      <w:r>
+        <w:rPr>
+          <w:rFonts w:asciiTheme="minorHAnsi" w:hAnsiTheme="minorHAnsi" w:cstheme="minorHAnsi"/>
+          <w:b/>
+        </w:rPr>
+        <w:t>/quizze</w:t>
+      </w:r>
+      <w:r>
+        <w:rPr>
+          <w:rFonts w:asciiTheme="minorHAnsi" w:hAnsiTheme="minorHAnsi" w:cstheme="minorHAnsi"/>
+          <w:b/>
+        </w:rPr>
+        <w:t>s</w:t>
+      </w:r>
+    </w:p>
+    <w:p>
+      <w:pPr>
+        <w:rPr>
+          <w:rFonts w:asciiTheme="minorHAnsi" w:hAnsiTheme="minorHAnsi" w:cstheme="minorHAnsi"/>
+        </w:rPr>
+      </w:pPr>
+      <w:r>
+        <w:rPr>
+          <w:rFonts w:asciiTheme="minorHAnsi" w:hAnsiTheme="minorHAnsi" w:cstheme="minorHAnsi"/>
+        </w:rPr>
+        <w:tab/>
+        <w:t>GET – Get al</w:t>
+      </w:r>
+      <w:r>
+        <w:rPr>
+          <w:rFonts w:asciiTheme="minorHAnsi" w:hAnsiTheme="minorHAnsi" w:cstheme="minorHAnsi"/>
+        </w:rPr>
+        <w:t>l of the quizze</w:t>
+      </w:r>
+      <w:r>
+        <w:rPr>
+          <w:rFonts w:asciiTheme="minorHAnsi" w:hAnsiTheme="minorHAnsi" w:cstheme="minorHAnsi"/>
+        </w:rPr>
+        <w:t>s belonging to this category</w:t>
+      </w:r>
+    </w:p>
+    <w:p>
+      <w:pPr>
+        <w:rPr>
+          <w:rFonts w:asciiTheme="minorHAnsi" w:hAnsiTheme="minorHAnsi" w:cstheme="minorHAnsi"/>
+        </w:rPr>
+      </w:pPr>
+      <w:r>
+        <w:rPr>
+          <w:rFonts w:asciiTheme="minorHAnsi" w:hAnsiTheme="minorHAnsi" w:cstheme="minorHAnsi"/>
+        </w:rPr>
+        <w:tab/>
+        <w:t>POST – Create a new quiz in this category</w:t>
+      </w:r>
+    </w:p>
+    <w:p>
+      <w:pPr>
+        <w:rPr>
+          <w:rFonts w:asciiTheme="minorHAnsi" w:hAnsiTheme="minorHAnsi" w:cstheme="minorHAnsi"/>
+          <w:b/>
+        </w:rPr>
+      </w:pPr>
+      <w:r>
+        <w:rPr>
+          <w:rFonts w:asciiTheme="minorHAnsi" w:hAnsiTheme="minorHAnsi" w:cstheme="minorHAnsi"/>
+          <w:b/>
+        </w:rPr>
+        <w:t>/categories/:</w:t>
+      </w:r>
+      <w:proofErr w:type="spellStart"/>
+      <w:r>
+        <w:rPr>
+          <w:rFonts w:asciiTheme="minorHAnsi" w:hAnsiTheme="minorHAnsi" w:cstheme="minorHAnsi"/>
+          <w:b/>
+        </w:rPr>
         <w:t>cat_id</w:t>
       </w:r>
       <w:proofErr w:type="spellEnd"/>
+      <w:r>
+        <w:rPr>
+          <w:rFonts w:asciiTheme="minorHAnsi" w:hAnsiTheme="minorHAnsi" w:cstheme="minorHAnsi"/>
+          <w:b/>
+        </w:rPr>
+        <w:t>/quizzes</w:t>
+      </w:r>
+      <w:proofErr w:type="gramStart"/>
+      <w:r>
+        <w:rPr>
+          <w:rFonts w:asciiTheme="minorHAnsi" w:hAnsiTheme="minorHAnsi" w:cstheme="minorHAnsi"/>
+          <w:b/>
+        </w:rPr>
+        <w:t>/:</w:t>
+      </w:r>
+      <w:proofErr w:type="spellStart"/>
+      <w:r>
+        <w:rPr>
+          <w:rFonts w:asciiTheme="minorHAnsi" w:hAnsiTheme="minorHAnsi" w:cstheme="minorHAnsi"/>
+          <w:b/>
+        </w:rPr>
+        <w:t>quiz</w:t>
+      </w:r>
+      <w:proofErr w:type="gramEnd"/>
+      <w:r>
+        <w:rPr>
+          <w:rFonts w:asciiTheme="minorHAnsi" w:hAnsiTheme="minorHAnsi" w:cstheme="minorHAnsi"/>
+          <w:b/>
+        </w:rPr>
+        <w:t>_id</w:t>
+      </w:r>
+      <w:proofErr w:type="spellEnd"/>
+    </w:p>
+    <w:p>
+      <w:pPr>
+        <w:rPr>
+          <w:rFonts w:asciiTheme="minorHAnsi" w:hAnsiTheme="minorHAnsi" w:cstheme="minorHAnsi"/>
+        </w:rPr>
+      </w:pPr>
+      <w:r>
+        <w:rPr>
+          <w:rFonts w:asciiTheme="minorHAnsi" w:hAnsiTheme="minorHAnsi" w:cstheme="minorHAnsi"/>
+          <w:b/>
+        </w:rPr>
+        <w:tab/>
+      </w:r>
+      <w:r>
+        <w:rPr>
+          <w:rFonts w:asciiTheme="minorHAnsi" w:hAnsiTheme="minorHAnsi" w:cstheme="minorHAnsi"/>
+        </w:rPr>
+        <w:t xml:space="preserve">GET – The quiz with </w:t>
+      </w:r>
+      <w:proofErr w:type="spellStart"/>
+      <w:r>
+        <w:rPr>
+          <w:rFonts w:asciiTheme="minorHAnsi" w:hAnsiTheme="minorHAnsi" w:cstheme="minorHAnsi"/>
+        </w:rPr>
+        <w:t>quiz_id</w:t>
+      </w:r>
+      <w:proofErr w:type="spellEnd"/>
+    </w:p>
+    <w:p>
+      <w:pPr>
+        <w:rPr>
+          <w:rFonts w:asciiTheme="minorHAnsi" w:hAnsiTheme="minorHAnsi" w:cstheme="minorHAnsi"/>
+        </w:rPr>
+      </w:pPr>
+      <w:r>
+        <w:rPr>
+          <w:rFonts w:asciiTheme="minorHAnsi" w:hAnsiTheme="minorHAnsi" w:cstheme="minorHAnsi"/>
+        </w:rPr>
+        <w:tab/>
+        <w:t>PUT – Update quiz with new info</w:t>
+      </w:r>
+    </w:p>
+    <w:p>
+      <w:pPr>
+        <w:rPr>
+          <w:rFonts w:asciiTheme="minorHAnsi" w:hAnsiTheme="minorHAnsi" w:cstheme="minorHAnsi"/>
+        </w:rPr>
+      </w:pPr>
+      <w:r>
+        <w:rPr>
+          <w:rFonts w:asciiTheme="minorHAnsi" w:hAnsiTheme="minorHAnsi" w:cstheme="minorHAnsi"/>
+        </w:rPr>
+        <w:tab/>
+        <w:t>DELETE – Delete the quiz</w:t>
+      </w:r>
+    </w:p>
+    <w:p>
+      <w:pPr>
+        <w:rPr>
+          <w:rFonts w:asciiTheme="minorHAnsi" w:hAnsiTheme="minorHAnsi" w:cstheme="minorHAnsi"/>
+          <w:b/>
+        </w:rPr>
+      </w:pPr>
+      <w:r>
+        <w:rPr>
+          <w:rFonts w:asciiTheme="minorHAnsi" w:hAnsiTheme="minorHAnsi" w:cstheme="minorHAnsi"/>
+          <w:b/>
+        </w:rPr>
+        <w:t>/stores</w:t>
+      </w:r>
     </w:p>
     <w:p>
       <w:pPr>
         <w:ind w:firstLine="720"/>
-      </w:pPr>
-      <w:r>
-        <w:t>PUT – Update category with new info</w:t>
-      </w:r>
-    </w:p>
-    <w:p>
-      <w:r>
-        <w:tab/>
-        <w:t>DELETE – Delete the category</w:t>
-      </w:r>
-    </w:p>
-    <w:p>
-      <w:pPr>
-        <w:rPr>
-          <w:b/>
-        </w:rPr>
-      </w:pPr>
-      <w:r>
-        <w:rPr>
+        <w:rPr>
+          <w:rFonts w:asciiTheme="minorHAnsi" w:hAnsiTheme="minorHAnsi" w:cstheme="minorHAnsi"/>
+        </w:rPr>
+      </w:pPr>
+      <w:r>
+        <w:rPr>
+          <w:rFonts w:asciiTheme="minorHAnsi" w:hAnsiTheme="minorHAnsi" w:cstheme="minorHAnsi"/>
+        </w:rPr>
+        <w:t>GET – Get list of all stores</w:t>
+      </w:r>
+    </w:p>
+    <w:p>
+      <w:pPr>
+        <w:rPr>
+          <w:rFonts w:asciiTheme="minorHAnsi" w:hAnsiTheme="minorHAnsi" w:cstheme="minorHAnsi"/>
+        </w:rPr>
+      </w:pPr>
+      <w:r>
+        <w:rPr>
+          <w:rFonts w:asciiTheme="minorHAnsi" w:hAnsiTheme="minorHAnsi" w:cstheme="minorHAnsi"/>
+        </w:rPr>
+        <w:tab/>
+        <w:t>POST – Create a new store</w:t>
+      </w:r>
+    </w:p>
+    <w:p>
+      <w:pPr>
+        <w:rPr>
+          <w:rFonts w:asciiTheme="minorHAnsi" w:hAnsiTheme="minorHAnsi" w:cstheme="minorHAnsi"/>
+          <w:b/>
+        </w:rPr>
+      </w:pPr>
+      <w:r>
+        <w:rPr>
+          <w:rFonts w:asciiTheme="minorHAnsi" w:hAnsiTheme="minorHAnsi" w:cstheme="minorHAnsi"/>
+          <w:b/>
+        </w:rPr>
+        <w:t>/stores</w:t>
+      </w:r>
+      <w:proofErr w:type="gramStart"/>
+      <w:r>
+        <w:rPr>
+          <w:rFonts w:asciiTheme="minorHAnsi" w:hAnsiTheme="minorHAnsi" w:cstheme="minorHAnsi"/>
+          <w:b/>
+        </w:rPr>
+        <w:t>/:</w:t>
+      </w:r>
+      <w:proofErr w:type="spellStart"/>
+      <w:r>
+        <w:rPr>
+          <w:rFonts w:asciiTheme="minorHAnsi" w:hAnsiTheme="minorHAnsi" w:cstheme="minorHAnsi"/>
+          <w:b/>
+        </w:rPr>
+        <w:t>store</w:t>
+      </w:r>
+      <w:proofErr w:type="gramEnd"/>
+      <w:r>
+        <w:rPr>
+          <w:rFonts w:asciiTheme="minorHAnsi" w:hAnsiTheme="minorHAnsi" w:cstheme="minorHAnsi"/>
+          <w:b/>
+        </w:rPr>
+        <w:t>_id</w:t>
+      </w:r>
+      <w:proofErr w:type="spellEnd"/>
+    </w:p>
+    <w:p>
+      <w:pPr>
+        <w:rPr>
+          <w:rFonts w:asciiTheme="minorHAnsi" w:hAnsiTheme="minorHAnsi" w:cstheme="minorHAnsi"/>
+        </w:rPr>
+      </w:pPr>
+      <w:r>
+        <w:rPr>
+          <w:rFonts w:asciiTheme="minorHAnsi" w:hAnsiTheme="minorHAnsi" w:cstheme="minorHAnsi"/>
+          <w:b/>
+        </w:rPr>
+        <w:tab/>
+      </w:r>
+      <w:r>
+        <w:rPr>
+          <w:rFonts w:asciiTheme="minorHAnsi" w:hAnsiTheme="minorHAnsi" w:cstheme="minorHAnsi"/>
+        </w:rPr>
+        <w:t xml:space="preserve">GET – The store with </w:t>
+      </w:r>
+      <w:proofErr w:type="spellStart"/>
+      <w:r>
+        <w:rPr>
+          <w:rFonts w:asciiTheme="minorHAnsi" w:hAnsiTheme="minorHAnsi" w:cstheme="minorHAnsi"/>
+        </w:rPr>
+        <w:t>store_id</w:t>
+      </w:r>
+      <w:proofErr w:type="spellEnd"/>
+    </w:p>
+    <w:p>
+      <w:pPr>
+        <w:rPr>
+          <w:rFonts w:asciiTheme="minorHAnsi" w:hAnsiTheme="minorHAnsi" w:cstheme="minorHAnsi"/>
+        </w:rPr>
+      </w:pPr>
+      <w:r>
+        <w:rPr>
+          <w:rFonts w:asciiTheme="minorHAnsi" w:hAnsiTheme="minorHAnsi" w:cstheme="minorHAnsi"/>
+        </w:rPr>
+        <w:tab/>
+        <w:t>PUT – Update store with new info</w:t>
+      </w:r>
+    </w:p>
+    <w:p>
+      <w:pPr>
+        <w:rPr>
+          <w:rFonts w:asciiTheme="minorHAnsi" w:hAnsiTheme="minorHAnsi" w:cstheme="minorHAnsi"/>
+        </w:rPr>
+      </w:pPr>
+      <w:r>
+        <w:rPr>
+          <w:rFonts w:asciiTheme="minorHAnsi" w:hAnsiTheme="minorHAnsi" w:cstheme="minorHAnsi"/>
+        </w:rPr>
+        <w:tab/>
+        <w:t>DELETE – Delete the store</w:t>
+      </w:r>
+    </w:p>
+    <w:p>
+      <w:pPr>
+        <w:pStyle w:val="NormalWeb"/>
+        <w:spacing w:before="0" w:beforeAutospacing="0" w:after="0" w:afterAutospacing="0"/>
+        <w:jc w:val="both"/>
+        <w:rPr>
+          <w:rFonts w:asciiTheme="minorHAnsi" w:hAnsiTheme="minorHAnsi" w:cstheme="minorHAnsi"/>
+        </w:rPr>
+      </w:pPr>
+      <w:r>
+        <w:rPr>
+          <w:rFonts w:asciiTheme="minorHAnsi" w:hAnsiTheme="minorHAnsi" w:cstheme="minorHAnsi"/>
+          <w:b/>
+          <w:bCs/>
+          <w:color w:val="000000"/>
+        </w:rPr>
+        <w:t>/stores</w:t>
+      </w:r>
+      <w:proofErr w:type="gramStart"/>
+      <w:r>
+        <w:rPr>
+          <w:rFonts w:asciiTheme="minorHAnsi" w:hAnsiTheme="minorHAnsi" w:cstheme="minorHAnsi"/>
+          <w:b/>
+          <w:bCs/>
+          <w:color w:val="000000"/>
+        </w:rPr>
+        <w:t>/:</w:t>
+      </w:r>
+      <w:proofErr w:type="spellStart"/>
+      <w:r>
+        <w:rPr>
+          <w:rFonts w:asciiTheme="minorHAnsi" w:hAnsiTheme="minorHAnsi" w:cstheme="minorHAnsi"/>
+          <w:b/>
+          <w:bCs/>
+          <w:color w:val="000000"/>
+        </w:rPr>
+        <w:t>store</w:t>
+      </w:r>
+      <w:proofErr w:type="gramEnd"/>
+      <w:r>
+        <w:rPr>
+          <w:rFonts w:asciiTheme="minorHAnsi" w:hAnsiTheme="minorHAnsi" w:cstheme="minorHAnsi"/>
+          <w:b/>
+          <w:bCs/>
+          <w:color w:val="000000"/>
+        </w:rPr>
+        <w:t>_id</w:t>
+      </w:r>
+      <w:proofErr w:type="spellEnd"/>
+      <w:r>
+        <w:rPr>
+          <w:rFonts w:asciiTheme="minorHAnsi" w:hAnsiTheme="minorHAnsi" w:cstheme="minorHAnsi"/>
+          <w:b/>
+          <w:bCs/>
+          <w:color w:val="000000"/>
+        </w:rPr>
+        <w:t>/employees</w:t>
+      </w:r>
+    </w:p>
+    <w:p>
+      <w:pPr>
+        <w:pStyle w:val="NormalWeb"/>
+        <w:spacing w:before="0" w:beforeAutospacing="0" w:after="0" w:afterAutospacing="0"/>
+        <w:jc w:val="both"/>
+        <w:rPr>
+          <w:rFonts w:asciiTheme="minorHAnsi" w:hAnsiTheme="minorHAnsi" w:cstheme="minorHAnsi"/>
+        </w:rPr>
+      </w:pPr>
+      <w:r>
+        <w:rPr>
+          <w:rFonts w:asciiTheme="minorHAnsi" w:hAnsiTheme="minorHAnsi" w:cstheme="minorHAnsi"/>
+          <w:b/>
+          <w:bCs/>
+          <w:color w:val="000000"/>
+        </w:rPr>
+        <w:t xml:space="preserve">        </w:t>
+      </w:r>
+      <w:r>
+        <w:rPr>
+          <w:rStyle w:val="apple-tab-span"/>
+          <w:rFonts w:asciiTheme="minorHAnsi" w:hAnsiTheme="minorHAnsi" w:cstheme="minorHAnsi"/>
+          <w:b/>
+          <w:bCs/>
+          <w:color w:val="000000"/>
+        </w:rPr>
+        <w:tab/>
+      </w:r>
+      <w:r>
+        <w:rPr>
+          <w:rFonts w:asciiTheme="minorHAnsi" w:hAnsiTheme="minorHAnsi" w:cstheme="minorHAnsi"/>
+          <w:color w:val="000000"/>
+        </w:rPr>
+        <w:t xml:space="preserve">GET – The employees in store with </w:t>
+      </w:r>
+      <w:proofErr w:type="spellStart"/>
+      <w:r>
+        <w:rPr>
+          <w:rFonts w:asciiTheme="minorHAnsi" w:hAnsiTheme="minorHAnsi" w:cstheme="minorHAnsi"/>
+          <w:color w:val="000000"/>
+        </w:rPr>
+        <w:t>store_id</w:t>
+      </w:r>
+      <w:proofErr w:type="spellEnd"/>
+    </w:p>
+    <w:p>
+      <w:pPr>
+        <w:pStyle w:val="NormalWeb"/>
+        <w:spacing w:before="0" w:beforeAutospacing="0" w:after="0" w:afterAutospacing="0"/>
+        <w:jc w:val="both"/>
+        <w:rPr>
+          <w:rFonts w:asciiTheme="minorHAnsi" w:hAnsiTheme="minorHAnsi" w:cstheme="minorHAnsi"/>
+        </w:rPr>
+      </w:pPr>
+      <w:r>
+        <w:rPr>
+          <w:rFonts w:asciiTheme="minorHAnsi" w:hAnsiTheme="minorHAnsi" w:cstheme="minorHAnsi"/>
+          <w:color w:val="000000"/>
+        </w:rPr>
+        <w:t xml:space="preserve">        </w:t>
+      </w:r>
+      <w:r>
+        <w:rPr>
+          <w:rStyle w:val="apple-tab-span"/>
+          <w:rFonts w:asciiTheme="minorHAnsi" w:hAnsiTheme="minorHAnsi" w:cstheme="minorHAnsi"/>
+          <w:color w:val="000000"/>
+        </w:rPr>
+        <w:tab/>
+      </w:r>
+      <w:r>
+        <w:rPr>
+          <w:rFonts w:asciiTheme="minorHAnsi" w:hAnsiTheme="minorHAnsi" w:cstheme="minorHAnsi"/>
+          <w:color w:val="000000"/>
+        </w:rPr>
+        <w:t xml:space="preserve">PUT – update the employees in store with </w:t>
+      </w:r>
+      <w:proofErr w:type="spellStart"/>
+      <w:r>
+        <w:rPr>
+          <w:rFonts w:asciiTheme="minorHAnsi" w:hAnsiTheme="minorHAnsi" w:cstheme="minorHAnsi"/>
+          <w:color w:val="000000"/>
+        </w:rPr>
+        <w:t>store_id</w:t>
+      </w:r>
+      <w:proofErr w:type="spellEnd"/>
+    </w:p>
+    <w:p>
+      <w:pPr>
+        <w:rPr>
+          <w:rFonts w:asciiTheme="minorHAnsi" w:hAnsiTheme="minorHAnsi" w:cstheme="minorHAnsi"/>
+        </w:rPr>
+      </w:pPr>
+      <w:r>
+        <w:rPr>
+          <w:rFonts w:asciiTheme="minorHAnsi" w:hAnsiTheme="minorHAnsi" w:cstheme="minorHAnsi"/>
+          <w:color w:val="000000"/>
+        </w:rPr>
+        <w:t xml:space="preserve">        </w:t>
+      </w:r>
+      <w:r>
+        <w:rPr>
+          <w:rStyle w:val="apple-tab-span"/>
+          <w:rFonts w:asciiTheme="minorHAnsi" w:hAnsiTheme="minorHAnsi" w:cstheme="minorHAnsi"/>
+          <w:color w:val="000000"/>
+        </w:rPr>
+        <w:tab/>
+      </w:r>
+      <w:r>
+        <w:rPr>
+          <w:rFonts w:asciiTheme="minorHAnsi" w:hAnsiTheme="minorHAnsi" w:cstheme="minorHAnsi"/>
+          <w:color w:val="000000"/>
+        </w:rPr>
+        <w:t xml:space="preserve">DELETE – Delete all the employees in store with </w:t>
+      </w:r>
+      <w:proofErr w:type="spellStart"/>
+      <w:r>
+        <w:rPr>
+          <w:rFonts w:asciiTheme="minorHAnsi" w:hAnsiTheme="minorHAnsi" w:cstheme="minorHAnsi"/>
+          <w:color w:val="000000"/>
+        </w:rPr>
+        <w:t>store_id</w:t>
+      </w:r>
+      <w:proofErr w:type="spellEnd"/>
+    </w:p>
+    <w:p>
+      <w:pPr>
+        <w:rPr>
+          <w:rFonts w:asciiTheme="minorHAnsi" w:hAnsiTheme="minorHAnsi" w:cstheme="minorHAnsi"/>
+          <w:b/>
+        </w:rPr>
+      </w:pPr>
+      <w:r>
+        <w:rPr>
+          <w:rFonts w:asciiTheme="minorHAnsi" w:hAnsiTheme="minorHAnsi" w:cstheme="minorHAnsi"/>
           <w:b/>
         </w:rPr>
         <w:t>/categories/:</w:t>
@@ -315,6 +1031,7 @@
       <w:proofErr w:type="spellStart"/>
       <w:r>
         <w:rPr>
+          <w:rFonts w:asciiTheme="minorHAnsi" w:hAnsiTheme="minorHAnsi" w:cstheme="minorHAnsi"/>
           <w:b/>
         </w:rPr>
         <w:t>cat_id</w:t>
@@ -322,43 +1039,82 @@
       <w:proofErr w:type="spellEnd"/>
       <w:r>
         <w:rPr>
-          <w:b/>
-        </w:rPr>
-        <w:t>/quizze</w:t>
-      </w:r>
-      <w:r>
-        <w:rPr>
-          <w:b/>
-        </w:rPr>
-        <w:t>s</w:t>
-      </w:r>
-    </w:p>
-    <w:p>
-      <w:r>
-        <w:tab/>
-        <w:t>GET – Get al</w:t>
-      </w:r>
-      <w:r>
-        <w:t>l of the quizze</w:t>
-      </w:r>
-      <w:r>
-        <w:t>s belonging to this category</w:t>
-      </w:r>
-    </w:p>
-    <w:p>
-      <w:r>
-        <w:tab/>
-        <w:t>POST – Create a new quiz in this category</w:t>
-      </w:r>
-    </w:p>
-    <w:p>
-      <w:pPr>
-        <w:rPr>
-          <w:b/>
-        </w:rPr>
-      </w:pPr>
-      <w:r>
-        <w:rPr>
+          <w:rFonts w:asciiTheme="minorHAnsi" w:hAnsiTheme="minorHAnsi" w:cstheme="minorHAnsi"/>
+          <w:b/>
+        </w:rPr>
+        <w:t>/quizzes</w:t>
+      </w:r>
+      <w:proofErr w:type="gramStart"/>
+      <w:r>
+        <w:rPr>
+          <w:rFonts w:asciiTheme="minorHAnsi" w:hAnsiTheme="minorHAnsi" w:cstheme="minorHAnsi"/>
+          <w:b/>
+        </w:rPr>
+        <w:t>/:</w:t>
+      </w:r>
+      <w:proofErr w:type="spellStart"/>
+      <w:r>
+        <w:rPr>
+          <w:rFonts w:asciiTheme="minorHAnsi" w:hAnsiTheme="minorHAnsi" w:cstheme="minorHAnsi"/>
+          <w:b/>
+        </w:rPr>
+        <w:t>quiz</w:t>
+      </w:r>
+      <w:proofErr w:type="gramEnd"/>
+      <w:r>
+        <w:rPr>
+          <w:rFonts w:asciiTheme="minorHAnsi" w:hAnsiTheme="minorHAnsi" w:cstheme="minorHAnsi"/>
+          <w:b/>
+        </w:rPr>
+        <w:t>_id</w:t>
+      </w:r>
+      <w:proofErr w:type="spellEnd"/>
+      <w:r>
+        <w:rPr>
+          <w:rFonts w:asciiTheme="minorHAnsi" w:hAnsiTheme="minorHAnsi" w:cstheme="minorHAnsi"/>
+          <w:b/>
+        </w:rPr>
+        <w:t>/questions</w:t>
+      </w:r>
+    </w:p>
+    <w:p>
+      <w:pPr>
+        <w:ind w:firstLine="720"/>
+        <w:rPr>
+          <w:rFonts w:asciiTheme="minorHAnsi" w:hAnsiTheme="minorHAnsi" w:cstheme="minorHAnsi"/>
+        </w:rPr>
+      </w:pPr>
+      <w:r>
+        <w:rPr>
+          <w:rFonts w:asciiTheme="minorHAnsi" w:hAnsiTheme="minorHAnsi" w:cstheme="minorHAnsi"/>
+        </w:rPr>
+        <w:t>GET – Get list of all the questions for this quiz</w:t>
+      </w:r>
+    </w:p>
+    <w:p>
+      <w:pPr>
+        <w:rPr>
+          <w:rFonts w:asciiTheme="minorHAnsi" w:hAnsiTheme="minorHAnsi" w:cstheme="minorHAnsi"/>
+        </w:rPr>
+      </w:pPr>
+      <w:r>
+        <w:rPr>
+          <w:rFonts w:asciiTheme="minorHAnsi" w:hAnsiTheme="minorHAnsi" w:cstheme="minorHAnsi"/>
+        </w:rPr>
+        <w:tab/>
+        <w:t>POST – Create a new question for this quiz</w:t>
+      </w:r>
+    </w:p>
+    <w:p>
+      <w:pPr>
+        <w:rPr>
+          <w:rFonts w:asciiTheme="minorHAnsi" w:hAnsiTheme="minorHAnsi" w:cstheme="minorHAnsi"/>
+          <w:b/>
+        </w:rPr>
+      </w:pPr>
+      <w:r>
+        <w:rPr>
+          <w:rFonts w:asciiTheme="minorHAnsi" w:hAnsiTheme="minorHAnsi" w:cstheme="minorHAnsi"/>
           <w:b/>
         </w:rPr>
         <w:t>/categories/:</w:t>
@@ -366,6 +1122,7 @@
       <w:proofErr w:type="spellStart"/>
       <w:r>
         <w:rPr>
+          <w:rFonts w:asciiTheme="minorHAnsi" w:hAnsiTheme="minorHAnsi" w:cstheme="minorHAnsi"/>
           <w:b/>
         </w:rPr>
         <w:t>cat_id</w:t>
@@ -373,19 +1130,15 @@
       <w:proofErr w:type="spellEnd"/>
       <w:r>
         <w:rPr>
-          <w:b/>
-        </w:rPr>
-        <w:t>/quizze</w:t>
-      </w:r>
-      <w:r>
-        <w:rPr>
-          <w:b/>
-        </w:rPr>
-        <w:t>s</w:t>
+          <w:rFonts w:asciiTheme="minorHAnsi" w:hAnsiTheme="minorHAnsi" w:cstheme="minorHAnsi"/>
+          <w:b/>
+        </w:rPr>
+        <w:t>/quizzes</w:t>
       </w:r>
       <w:proofErr w:type="gramStart"/>
       <w:r>
         <w:rPr>
+          <w:rFonts w:asciiTheme="minorHAnsi" w:hAnsiTheme="minorHAnsi" w:cstheme="minorHAnsi"/>
           <w:b/>
         </w:rPr>
         <w:t>/:</w:t>
@@ -393,6 +1146,7 @@
       <w:proofErr w:type="spellStart"/>
       <w:r>
         <w:rPr>
+          <w:rFonts w:asciiTheme="minorHAnsi" w:hAnsiTheme="minorHAnsi" w:cstheme="minorHAnsi"/>
           <w:b/>
         </w:rPr>
         <w:t>quiz</w:t>
@@ -400,315 +1154,108 @@
       <w:proofErr w:type="gramEnd"/>
       <w:r>
         <w:rPr>
+          <w:rFonts w:asciiTheme="minorHAnsi" w:hAnsiTheme="minorHAnsi" w:cstheme="minorHAnsi"/>
           <w:b/>
         </w:rPr>
         <w:t>_id</w:t>
       </w:r>
       <w:proofErr w:type="spellEnd"/>
-    </w:p>
-    <w:p>
-      <w:r>
-        <w:rPr>
-          <w:b/>
-        </w:rPr>
-        <w:tab/>
-      </w:r>
-      <w:r>
-        <w:t xml:space="preserve">GET – The quiz with </w:t>
-      </w:r>
-      <w:proofErr w:type="spellStart"/>
-      <w:r>
-        <w:t>quiz_id</w:t>
-      </w:r>
-      <w:proofErr w:type="spellEnd"/>
-    </w:p>
-    <w:p>
-      <w:r>
-        <w:tab/>
-        <w:t>PUT – Update quiz with new info</w:t>
-      </w:r>
-    </w:p>
-    <w:p>
-      <w:r>
-        <w:tab/>
-        <w:t>DELETE – Delete the quiz</w:t>
-      </w:r>
-    </w:p>
-    <w:p>
-      <w:pPr>
-        <w:rPr>
-          <w:b/>
-        </w:rPr>
-      </w:pPr>
-      <w:r>
-        <w:rPr>
-          <w:b/>
-        </w:rPr>
-        <w:t>/stores</w:t>
-      </w:r>
-    </w:p>
-    <w:p>
-      <w:pPr>
-        <w:ind w:firstLine="720"/>
-      </w:pPr>
-      <w:r>
-        <w:t>GET – Get list of all stores</w:t>
-      </w:r>
-    </w:p>
-    <w:p>
-      <w:r>
-        <w:tab/>
-        <w:t>POST – Create a new store</w:t>
-      </w:r>
-    </w:p>
-    <w:p>
-      <w:pPr>
-        <w:rPr>
-          <w:b/>
-        </w:rPr>
-      </w:pPr>
-      <w:r>
-        <w:rPr>
-          <w:b/>
-        </w:rPr>
-        <w:t>/stores</w:t>
-      </w:r>
-      <w:proofErr w:type="gramStart"/>
-      <w:r>
-        <w:rPr>
-          <w:b/>
-        </w:rPr>
-        <w:t>/:</w:t>
-      </w:r>
-      <w:proofErr w:type="spellStart"/>
-      <w:r>
-        <w:rPr>
-          <w:b/>
-        </w:rPr>
-        <w:t>store</w:t>
-      </w:r>
-      <w:proofErr w:type="gramEnd"/>
-      <w:r>
-        <w:rPr>
-          <w:b/>
-        </w:rPr>
-        <w:t>_id</w:t>
-      </w:r>
-      <w:proofErr w:type="spellEnd"/>
-    </w:p>
-    <w:p>
-      <w:r>
-        <w:rPr>
-          <w:b/>
-        </w:rPr>
-        <w:tab/>
-      </w:r>
-      <w:r>
-        <w:t xml:space="preserve">GET – The store with </w:t>
-      </w:r>
-      <w:proofErr w:type="spellStart"/>
-      <w:r>
-        <w:t>store_id</w:t>
-      </w:r>
-      <w:proofErr w:type="spellEnd"/>
-    </w:p>
-    <w:p>
-      <w:r>
-        <w:tab/>
-        <w:t>PUT – Update store with new info</w:t>
-      </w:r>
-    </w:p>
-    <w:p>
-      <w:r>
-        <w:tab/>
-        <w:t>DELETE – Delete the store</w:t>
-      </w:r>
-    </w:p>
-    <w:p>
-      <w:pPr>
-        <w:rPr>
-          <w:b/>
-        </w:rPr>
-      </w:pPr>
-      <w:r>
-        <w:rPr>
-          <w:b/>
-        </w:rPr>
-        <w:t>/categories/:</w:t>
-      </w:r>
-      <w:proofErr w:type="spellStart"/>
-      <w:r>
-        <w:rPr>
-          <w:b/>
-        </w:rPr>
-        <w:t>cat_id</w:t>
-      </w:r>
-      <w:proofErr w:type="spellEnd"/>
-      <w:r>
-        <w:rPr>
-          <w:b/>
-        </w:rPr>
-        <w:t>/quizze</w:t>
-      </w:r>
-      <w:r>
-        <w:rPr>
-          <w:b/>
-        </w:rPr>
-        <w:t>s</w:t>
-      </w:r>
-      <w:proofErr w:type="gramStart"/>
-      <w:r>
-        <w:rPr>
-          <w:b/>
-        </w:rPr>
-        <w:t>/:</w:t>
-      </w:r>
-      <w:proofErr w:type="spellStart"/>
-      <w:r>
-        <w:rPr>
-          <w:b/>
-        </w:rPr>
-        <w:t>quiz</w:t>
-      </w:r>
-      <w:proofErr w:type="gramEnd"/>
-      <w:r>
-        <w:rPr>
-          <w:b/>
-        </w:rPr>
-        <w:t>_id</w:t>
-      </w:r>
-      <w:proofErr w:type="spellEnd"/>
-      <w:r>
-        <w:rPr>
-          <w:b/>
-        </w:rPr>
-        <w:t>/questions</w:t>
-      </w:r>
-    </w:p>
-    <w:p>
-      <w:pPr>
-        <w:ind w:firstLine="720"/>
-      </w:pPr>
-      <w:r>
-        <w:t>GET – Get list of all the questions for this quiz</w:t>
-      </w:r>
-    </w:p>
-    <w:p>
-      <w:r>
-        <w:tab/>
-        <w:t>POST – Create a new question for this quiz</w:t>
-      </w:r>
-    </w:p>
-    <w:p>
-      <w:pPr>
-        <w:rPr>
-          <w:b/>
-        </w:rPr>
-      </w:pPr>
-      <w:r>
-        <w:rPr>
-          <w:b/>
-        </w:rPr>
-        <w:t>/categories/:</w:t>
-      </w:r>
-      <w:proofErr w:type="spellStart"/>
-      <w:r>
-        <w:rPr>
-          <w:b/>
-        </w:rPr>
-        <w:t>cat_id</w:t>
-      </w:r>
-      <w:proofErr w:type="spellEnd"/>
-      <w:r>
-        <w:rPr>
-          <w:b/>
-        </w:rPr>
-        <w:t>/quizze</w:t>
-      </w:r>
-      <w:r>
-        <w:rPr>
-          <w:b/>
-        </w:rPr>
-        <w:t>s</w:t>
-      </w:r>
-      <w:proofErr w:type="gramStart"/>
-      <w:r>
-        <w:rPr>
-          <w:b/>
-        </w:rPr>
-        <w:t>/:</w:t>
-      </w:r>
-      <w:proofErr w:type="spellStart"/>
-      <w:r>
-        <w:rPr>
-          <w:b/>
-        </w:rPr>
-        <w:t>quiz</w:t>
-      </w:r>
-      <w:proofErr w:type="gramEnd"/>
-      <w:r>
-        <w:rPr>
-          <w:b/>
-        </w:rPr>
-        <w:t>_id</w:t>
-      </w:r>
-      <w:proofErr w:type="spellEnd"/>
-      <w:r>
-        <w:rPr>
-          <w:b/>
-        </w:rPr>
-        <w:t>/question</w:t>
-      </w:r>
-      <w:r>
-        <w:rPr>
-          <w:b/>
-        </w:rPr>
-        <w:t>s</w:t>
-      </w:r>
-      <w:r>
-        <w:rPr>
-          <w:b/>
-        </w:rPr>
-        <w:t>/:</w:t>
-      </w:r>
-      <w:proofErr w:type="spellStart"/>
-      <w:r>
-        <w:rPr>
-          <w:b/>
-        </w:rPr>
-        <w:t>question_id</w:t>
-      </w:r>
-      <w:proofErr w:type="spellEnd"/>
-    </w:p>
-    <w:p>
-      <w:r>
-        <w:rPr>
-          <w:b/>
-        </w:rPr>
-        <w:tab/>
-      </w:r>
-      <w:r>
-        <w:t xml:space="preserve">GET – The question with </w:t>
-      </w:r>
-      <w:proofErr w:type="spellStart"/>
-      <w:r>
-        <w:t>question_id</w:t>
-      </w:r>
-      <w:proofErr w:type="spellEnd"/>
-    </w:p>
-    <w:p>
-      <w:r>
-        <w:tab/>
-        <w:t>PUT – Update question with new info</w:t>
-      </w:r>
-    </w:p>
-    <w:p>
-      <w:r>
-        <w:tab/>
-        <w:t>DELETE – Delete the question</w:t>
+      <w:r>
+        <w:rPr>
+          <w:rFonts w:asciiTheme="minorHAnsi" w:hAnsiTheme="minorHAnsi" w:cstheme="minorHAnsi"/>
+          <w:b/>
+        </w:rPr>
+        <w:t>/</w:t>
       </w:r>
       <w:bookmarkStart w:id="0" w:name="_GoBack"/>
       <w:bookmarkEnd w:id="0"/>
+      <w:r>
+        <w:rPr>
+          <w:rFonts w:asciiTheme="minorHAnsi" w:hAnsiTheme="minorHAnsi" w:cstheme="minorHAnsi"/>
+          <w:b/>
+        </w:rPr>
+        <w:t>question</w:t>
+      </w:r>
+      <w:r>
+        <w:rPr>
+          <w:rFonts w:asciiTheme="minorHAnsi" w:hAnsiTheme="minorHAnsi" w:cstheme="minorHAnsi"/>
+          <w:b/>
+        </w:rPr>
+        <w:t>s</w:t>
+      </w:r>
+      <w:r>
+        <w:rPr>
+          <w:rFonts w:asciiTheme="minorHAnsi" w:hAnsiTheme="minorHAnsi" w:cstheme="minorHAnsi"/>
+          <w:b/>
+        </w:rPr>
+        <w:t>/:</w:t>
+      </w:r>
+      <w:proofErr w:type="spellStart"/>
+      <w:r>
+        <w:rPr>
+          <w:rFonts w:asciiTheme="minorHAnsi" w:hAnsiTheme="minorHAnsi" w:cstheme="minorHAnsi"/>
+          <w:b/>
+        </w:rPr>
+        <w:t>question_id</w:t>
+      </w:r>
+      <w:proofErr w:type="spellEnd"/>
+    </w:p>
+    <w:p>
+      <w:pPr>
+        <w:rPr>
+          <w:rFonts w:asciiTheme="minorHAnsi" w:hAnsiTheme="minorHAnsi" w:cstheme="minorHAnsi"/>
+        </w:rPr>
+      </w:pPr>
+      <w:r>
+        <w:rPr>
+          <w:rFonts w:asciiTheme="minorHAnsi" w:hAnsiTheme="minorHAnsi" w:cstheme="minorHAnsi"/>
+          <w:b/>
+        </w:rPr>
+        <w:tab/>
+      </w:r>
+      <w:r>
+        <w:rPr>
+          <w:rFonts w:asciiTheme="minorHAnsi" w:hAnsiTheme="minorHAnsi" w:cstheme="minorHAnsi"/>
+        </w:rPr>
+        <w:t xml:space="preserve">GET – The question with </w:t>
+      </w:r>
+      <w:proofErr w:type="spellStart"/>
+      <w:r>
+        <w:rPr>
+          <w:rFonts w:asciiTheme="minorHAnsi" w:hAnsiTheme="minorHAnsi" w:cstheme="minorHAnsi"/>
+        </w:rPr>
+        <w:t>question_id</w:t>
+      </w:r>
+      <w:proofErr w:type="spellEnd"/>
+    </w:p>
+    <w:p>
+      <w:pPr>
+        <w:rPr>
+          <w:rFonts w:asciiTheme="minorHAnsi" w:hAnsiTheme="minorHAnsi" w:cstheme="minorHAnsi"/>
+        </w:rPr>
+      </w:pPr>
+      <w:r>
+        <w:rPr>
+          <w:rFonts w:asciiTheme="minorHAnsi" w:hAnsiTheme="minorHAnsi" w:cstheme="minorHAnsi"/>
+        </w:rPr>
+        <w:tab/>
+        <w:t>PUT – Update question with new info</w:t>
+      </w:r>
+    </w:p>
+    <w:p>
+      <w:pPr>
+        <w:rPr>
+          <w:rFonts w:asciiTheme="minorHAnsi" w:hAnsiTheme="minorHAnsi" w:cstheme="minorHAnsi"/>
+        </w:rPr>
+      </w:pPr>
+      <w:r>
+        <w:rPr>
+          <w:rFonts w:asciiTheme="minorHAnsi" w:hAnsiTheme="minorHAnsi" w:cstheme="minorHAnsi"/>
+        </w:rPr>
+        <w:lastRenderedPageBreak/>
+        <w:tab/>
+        <w:t>DELETE – Delete the question</w:t>
+      </w:r>
     </w:p>
     <w:sectPr>
       <w:pgSz w:w="12240" w:h="15840"/>
@@ -1111,8 +1658,10 @@
   <w:style w:type="paragraph" w:default="1" w:styleId="Normal">
     <w:name w:val="Normal"/>
     <w:qFormat/>
+    <w:rsid w:val="0096705B"/>
     <w:rPr>
-      <w:lang w:val="en-CA"/>
+      <w:rFonts w:ascii="Times New Roman" w:eastAsia="Times New Roman" w:hAnsi="Times New Roman" w:cs="Times New Roman"/>
+      <w:lang w:val="en-CA" w:eastAsia="en-CA"/>
     </w:rPr>
   </w:style>
   <w:style w:type="character" w:default="1" w:styleId="DefaultParagraphFont">
@@ -1141,6 +1690,22 @@
     <w:uiPriority w:val="99"/>
     <w:semiHidden/>
     <w:unhideWhenUsed/>
+  </w:style>
+  <w:style w:type="paragraph" w:styleId="NormalWeb">
+    <w:name w:val="Normal (Web)"/>
+    <w:basedOn w:val="Normal"/>
+    <w:uiPriority w:val="99"/>
+    <w:semiHidden/>
+    <w:unhideWhenUsed/>
+    <w:rsid w:val="0096705B"/>
+    <w:pPr>
+      <w:spacing w:before="100" w:beforeAutospacing="1" w:after="100" w:afterAutospacing="1"/>
+    </w:pPr>
+  </w:style>
+  <w:style w:type="character" w:customStyle="1" w:styleId="apple-tab-span">
+    <w:name w:val="apple-tab-span"/>
+    <w:basedOn w:val="DefaultParagraphFont"/>
+    <w:rsid w:val="0096705B"/>
   </w:style>
 </w:styles>
 </file>

</xml_diff>